<commit_message>
Fix remaining name replacement
</commit_message>
<xml_diff>
--- a/testing.docx
+++ b/testing.docx
@@ -39,7 +39,7 @@
           <w:rFonts w:ascii="Times New Roman" w:cs="Times New Roman" w:eastAsia="Times New Roman" w:hAnsi="Times New Roman"/>
           <w:rtl w:val="0"/>
         </w:rPr>
-        <w:t xml:space="preserve">, child of Deepak Kumar Sanghi, aged 24, residing at 3/241D, Rajendra Gardens, Vettuvankeni, East Coast Road, Chennai 600115, do hereby solemnly affirm and declare as under:</w:t>
+        <w:t xml:space="preserve">, child of Deepak Sanghi, aged 24, residing at testing, do hereby solemnly affirm and declare as under:</w:t>
       </w:r>
     </w:p>
     <w:p>
@@ -213,7 +213,7 @@
           <w:rFonts w:ascii="Times New Roman" w:cs="Times New Roman" w:eastAsia="Times New Roman" w:hAnsi="Times New Roman"/>
           <w:rtl w:val="0"/>
         </w:rPr>
-        <w:t xml:space="preserve">I ___________, hereby state that whatever is stated hereinabove at serial nos. 1 to 4 are true to the best of my knowledge. </w:t>
+        <w:t xml:space="preserve">I Ankit Sanghi, hereby state that whatever is stated hereinabove at serial nos. 1 to 4 are true to the best of my knowledge. </w:t>
       </w:r>
     </w:p>
     <w:p>

</xml_diff>

<commit_message>
Finish section 7 form
</commit_message>
<xml_diff>
--- a/testing.docx
+++ b/testing.docx
@@ -39,7 +39,7 @@
           <w:rFonts w:ascii="Times New Roman" w:cs="Times New Roman" w:eastAsia="Times New Roman" w:hAnsi="Times New Roman"/>
           <w:rtl w:val="0"/>
         </w:rPr>
-        <w:t xml:space="preserve">, child of Deepak Sanghi, aged 24, residing at testing, do hereby solemnly affirm and declare as under:</w:t>
+        <w:t xml:space="preserve">, child of Deepak Kumar Sanghi, aged 24, residing at 391 29th Street, do hereby solemnly affirm and declare as under:</w:t>
       </w:r>
     </w:p>
     <w:p>
@@ -79,7 +79,7 @@
           <w:rFonts w:ascii="Times New Roman" w:cs="Times New Roman" w:eastAsia="Times New Roman" w:hAnsi="Times New Roman"/>
           <w:rtl w:val="0"/>
         </w:rPr>
-        <w:t xml:space="preserve">I perceive myself as a transgender person whose gender does not match with the gender assigned at birth.</w:t>
+        <w:t xml:space="preserve">I perceive myself as a Male person whose gender does not match with the gender assigned at birth.</w:t>
       </w:r>
     </w:p>
     <w:p>
@@ -99,7 +99,7 @@
           <w:rFonts w:ascii="Times New Roman" w:cs="Times New Roman" w:eastAsia="Times New Roman" w:hAnsi="Times New Roman"/>
           <w:rtl w:val="0"/>
         </w:rPr>
-        <w:t xml:space="preserve">I declare myself as transgender person.</w:t>
+        <w:t xml:space="preserve">I declare myself as Male.</w:t>
       </w:r>
     </w:p>
     <w:p>
@@ -119,7 +119,7 @@
           <w:rFonts w:ascii="Times New Roman" w:cs="Times New Roman" w:eastAsia="Times New Roman" w:hAnsi="Times New Roman"/>
           <w:rtl w:val="0"/>
         </w:rPr>
-        <w:t xml:space="preserve">I am executing this affidavit to be submitted to the District Magistrate for issue of certificate of identity as a transgender person under Section 6 of the Transgender Persons (Protection of Rights) Act, 2019 read with Rules 3, 4 and 5 of the Transgender Persons (Protection of Rights) Rules, 2020.</w:t>
+        <w:t xml:space="preserve">I am executing this affidavit to be submitted to the District Magistrate for issue of certificate of identity as a Male person under Section 7 of the Transgender Persons (Protection of Rights) Act, 2019 read with Rules 3 and 6 of the Transgender Persons (Protection of Rights) Rules, 2020.</w:t>
       </w:r>
     </w:p>
     <w:p>

</xml_diff>